<commit_message>
Removed duplicated data for water scarcity and avg sales; Cleaned up countries in/on continents; Provided information on Stardog visualizations in the hackathon documentation
</commit_message>
<xml_diff>
--- a/ontologies/hackathon-extensions/hackathon-docs/CA Quantum Hackathon - Using the KGs.docx
+++ b/ontologies/hackathon-extensions/hackathon-docs/CA Quantum Hackathon - Using the KGs.docx
@@ -1869,13 +1869,46 @@
     </w:p>
     <w:p>
       <w:r>
-        <w:t>This paper has been mainly focused on querying the data using Stardog Studio. However, Figure 1 also shows another tool, Stardog Studio. Studio is basically a search tool to retrieve class and instance information from the database, based on searching the entity labels.</w:t>
+        <w:t xml:space="preserve">This paper has been mainly focused on querying the data using Stardog Studio. However, Figure 1 also shows another tool, Stardog </w:t>
+      </w:r>
+      <w:r>
+        <w:t>Explorer</w:t>
+      </w:r>
+      <w:r>
+        <w:t xml:space="preserve">. </w:t>
+      </w:r>
+      <w:r>
+        <w:t>Explorer</w:t>
+      </w:r>
+      <w:r>
+        <w:t xml:space="preserve"> is a search tool to retrieve class and instance information from the database, based on searching the entity labels</w:t>
+      </w:r>
+      <w:r>
+        <w:t>, and can display information as a list or graph.</w:t>
       </w:r>
     </w:p>
     <w:p/>
     <w:p>
       <w:r>
-        <w:t>To use Explorer, type in one or more words, and hit Enter. A sample search for “United States” returns the results shown in Figure 12.</w:t>
+        <w:t>To use Explorer, type in one or more words</w:t>
+      </w:r>
+      <w:r>
+        <w:t xml:space="preserve"> as search text</w:t>
+      </w:r>
+      <w:r>
+        <w:t>, and hit Enter. A sample search for “</w:t>
+      </w:r>
+      <w:r>
+        <w:t>MAPFRE SA</w:t>
+      </w:r>
+      <w:r>
+        <w:t>”</w:t>
+      </w:r>
+      <w:r>
+        <w:t xml:space="preserve"> (a company in Spain)</w:t>
+      </w:r>
+      <w:r>
+        <w:t xml:space="preserve"> returns the results shown in Figure 12.</w:t>
       </w:r>
     </w:p>
     <w:p/>
@@ -1887,12 +1920,11 @@
         <w:rPr>
           <w:noProof/>
         </w:rPr>
-        <w:lastRenderedPageBreak/>
         <w:drawing>
-          <wp:inline distT="0" distB="0" distL="0" distR="0" wp14:anchorId="0154B36D" wp14:editId="2C0EB4FC">
-            <wp:extent cx="3602069" cy="4765431"/>
-            <wp:effectExtent l="0" t="0" r="5080" b="0"/>
-            <wp:docPr id="16" name="Picture 16"/>
+          <wp:inline distT="0" distB="0" distL="0" distR="0" wp14:anchorId="31C60545" wp14:editId="627A0EE3">
+            <wp:extent cx="2882900" cy="1244600"/>
+            <wp:effectExtent l="0" t="0" r="0" b="0"/>
+            <wp:docPr id="5" name="Picture 5"/>
             <wp:cNvGraphicFramePr>
               <a:graphicFrameLocks xmlns:a="http://schemas.openxmlformats.org/drawingml/2006/main" noChangeAspect="1"/>
             </wp:cNvGraphicFramePr>
@@ -1900,11 +1932,11 @@
               <a:graphicData uri="http://schemas.openxmlformats.org/drawingml/2006/picture">
                 <pic:pic xmlns:pic="http://schemas.openxmlformats.org/drawingml/2006/picture">
                   <pic:nvPicPr>
-                    <pic:cNvPr id="16" name="Picture 16"/>
+                    <pic:cNvPr id="5" name="Picture 5"/>
                     <pic:cNvPicPr/>
                   </pic:nvPicPr>
                   <pic:blipFill>
-                    <a:blip r:embed="rId20" cstate="print">
+                    <a:blip r:embed="rId20">
                       <a:extLst>
                         <a:ext uri="{28A0092B-C50C-407E-A947-70E740481C1C}">
                           <a14:useLocalDpi xmlns:a14="http://schemas.microsoft.com/office/drawing/2010/main" val="0"/>
@@ -1918,7 +1950,7 @@
                   <pic:spPr>
                     <a:xfrm>
                       <a:off x="0" y="0"/>
-                      <a:ext cx="3618726" cy="4787467"/>
+                      <a:ext cx="2882900" cy="1244600"/>
                     </a:xfrm>
                     <a:prstGeom prst="rect">
                       <a:avLst/>
@@ -1935,6 +1967,11 @@
       <w:pPr>
         <w:jc w:val="center"/>
       </w:pPr>
+    </w:p>
+    <w:p>
+      <w:pPr>
+        <w:jc w:val="center"/>
+      </w:pPr>
       <w:r>
         <w:t xml:space="preserve">Figure 12. Results </w:t>
       </w:r>
@@ -1943,8 +1980,805 @@
       </w:r>
     </w:p>
     <w:p/>
+    <w:p>
+      <w:r>
+        <w:t xml:space="preserve">If you click on </w:t>
+      </w:r>
+      <w:r>
+        <w:t>any</w:t>
+      </w:r>
+      <w:r>
+        <w:t xml:space="preserve"> entity in the list, you get a table of the </w:t>
+      </w:r>
+      <w:r>
+        <w:t>relationships where the instance is the subject/referencing entity (indicated by the dot-right arrow symbol before the relationship name) or where it is the object/referenced entity (indicated by the dot-left arrow symbol). Due to space constraints, a relationship may not display ALL the possible related instances for the entity. For example, clicking on the “MAPFRE SA” instance generates the table shown in Figure 13.</w:t>
+      </w:r>
+      <w:r>
+        <w:t xml:space="preserve"> There </w:t>
+      </w:r>
+      <w:r>
+        <w:lastRenderedPageBreak/>
+        <w:t xml:space="preserve">are many more Measurements related to the </w:t>
+      </w:r>
+      <w:r>
+        <w:t>company, “</w:t>
+      </w:r>
+      <w:r>
+        <w:t xml:space="preserve">MAPFRE </w:t>
+      </w:r>
+      <w:r>
+        <w:t>SA”,</w:t>
+      </w:r>
+      <w:r>
+        <w:t xml:space="preserve"> than shown. But, they are </w:t>
+      </w:r>
+      <w:r>
+        <w:rPr>
+          <w:i/>
+          <w:iCs/>
+        </w:rPr>
+        <w:t>all</w:t>
+      </w:r>
+      <w:r>
+        <w:t xml:space="preserve"> associated to MAPFRE using the :defined_for property.</w:t>
+      </w:r>
+    </w:p>
     <w:p/>
+    <w:p>
+      <w:pPr>
+        <w:jc w:val="center"/>
+      </w:pPr>
+      <w:r>
+        <w:rPr>
+          <w:noProof/>
+        </w:rPr>
+        <w:drawing>
+          <wp:inline distT="0" distB="0" distL="0" distR="0" wp14:anchorId="0A591C86" wp14:editId="2C98ED88">
+            <wp:extent cx="5943600" cy="4572000"/>
+            <wp:effectExtent l="0" t="0" r="0" b="0"/>
+            <wp:docPr id="6" name="Picture 6"/>
+            <wp:cNvGraphicFramePr>
+              <a:graphicFrameLocks xmlns:a="http://schemas.openxmlformats.org/drawingml/2006/main" noChangeAspect="1"/>
+            </wp:cNvGraphicFramePr>
+            <a:graphic xmlns:a="http://schemas.openxmlformats.org/drawingml/2006/main">
+              <a:graphicData uri="http://schemas.openxmlformats.org/drawingml/2006/picture">
+                <pic:pic xmlns:pic="http://schemas.openxmlformats.org/drawingml/2006/picture">
+                  <pic:nvPicPr>
+                    <pic:cNvPr id="6" name="Picture 6"/>
+                    <pic:cNvPicPr/>
+                  </pic:nvPicPr>
+                  <pic:blipFill>
+                    <a:blip r:embed="rId21">
+                      <a:extLst>
+                        <a:ext uri="{28A0092B-C50C-407E-A947-70E740481C1C}">
+                          <a14:useLocalDpi xmlns:a14="http://schemas.microsoft.com/office/drawing/2010/main" val="0"/>
+                        </a:ext>
+                      </a:extLst>
+                    </a:blip>
+                    <a:stretch>
+                      <a:fillRect/>
+                    </a:stretch>
+                  </pic:blipFill>
+                  <pic:spPr>
+                    <a:xfrm>
+                      <a:off x="0" y="0"/>
+                      <a:ext cx="5943600" cy="4572000"/>
+                    </a:xfrm>
+                    <a:prstGeom prst="rect">
+                      <a:avLst/>
+                    </a:prstGeom>
+                  </pic:spPr>
+                </pic:pic>
+              </a:graphicData>
+            </a:graphic>
+          </wp:inline>
+        </w:drawing>
+      </w:r>
+    </w:p>
+    <w:p>
+      <w:pPr>
+        <w:jc w:val="center"/>
+      </w:pPr>
+    </w:p>
+    <w:p>
+      <w:pPr>
+        <w:jc w:val="center"/>
+      </w:pPr>
+      <w:r>
+        <w:t>Figure 13. Table of Relationships for the “MAPFRE SA” Instance</w:t>
+      </w:r>
+    </w:p>
     <w:p/>
+    <w:p>
+      <w:r>
+        <w:t xml:space="preserve">What is really great about Explorer is that you can easily visualize an instance and all its related entities. </w:t>
+      </w:r>
+      <w:r>
+        <w:t>To get a visualization, c</w:t>
+      </w:r>
+      <w:r>
+        <w:t>lick</w:t>
+      </w:r>
+      <w:r>
+        <w:t xml:space="preserve"> the button in the upper right corner of the “table of relationships”</w:t>
+      </w:r>
+      <w:r>
+        <w:t xml:space="preserve"> (the button looks like an arrow pointing up to a graph of nodes). A graph is generated </w:t>
+      </w:r>
+      <w:r>
+        <w:t>with the details of</w:t>
+      </w:r>
+      <w:r>
+        <w:t xml:space="preserve"> the instance and its relationships. </w:t>
+      </w:r>
+      <w:r>
+        <w:t xml:space="preserve">(Note of caution: It does take a few seconds to generate the graph.) </w:t>
+      </w:r>
+      <w:r>
+        <w:t>Figure 14 shows the results for “MAPFRE SA”</w:t>
+      </w:r>
+      <w:r>
+        <w:t xml:space="preserve"> (after a bit of editing).</w:t>
+      </w:r>
+    </w:p>
+    <w:p/>
+    <w:p>
+      <w:pPr>
+        <w:jc w:val="center"/>
+      </w:pPr>
+      <w:r>
+        <w:rPr>
+          <w:noProof/>
+        </w:rPr>
+        <w:lastRenderedPageBreak/>
+        <w:drawing>
+          <wp:inline distT="0" distB="0" distL="0" distR="0" wp14:anchorId="331E23A3" wp14:editId="50A8FFEC">
+            <wp:extent cx="5943600" cy="4057650"/>
+            <wp:effectExtent l="0" t="0" r="0" b="6350"/>
+            <wp:docPr id="7" name="Picture 7"/>
+            <wp:cNvGraphicFramePr>
+              <a:graphicFrameLocks xmlns:a="http://schemas.openxmlformats.org/drawingml/2006/main" noChangeAspect="1"/>
+            </wp:cNvGraphicFramePr>
+            <a:graphic xmlns:a="http://schemas.openxmlformats.org/drawingml/2006/main">
+              <a:graphicData uri="http://schemas.openxmlformats.org/drawingml/2006/picture">
+                <pic:pic xmlns:pic="http://schemas.openxmlformats.org/drawingml/2006/picture">
+                  <pic:nvPicPr>
+                    <pic:cNvPr id="7" name="Picture 7"/>
+                    <pic:cNvPicPr/>
+                  </pic:nvPicPr>
+                  <pic:blipFill>
+                    <a:blip r:embed="rId22">
+                      <a:extLst>
+                        <a:ext uri="{28A0092B-C50C-407E-A947-70E740481C1C}">
+                          <a14:useLocalDpi xmlns:a14="http://schemas.microsoft.com/office/drawing/2010/main" val="0"/>
+                        </a:ext>
+                      </a:extLst>
+                    </a:blip>
+                    <a:stretch>
+                      <a:fillRect/>
+                    </a:stretch>
+                  </pic:blipFill>
+                  <pic:spPr>
+                    <a:xfrm>
+                      <a:off x="0" y="0"/>
+                      <a:ext cx="5943600" cy="4057650"/>
+                    </a:xfrm>
+                    <a:prstGeom prst="rect">
+                      <a:avLst/>
+                    </a:prstGeom>
+                  </pic:spPr>
+                </pic:pic>
+              </a:graphicData>
+            </a:graphic>
+          </wp:inline>
+        </w:drawing>
+      </w:r>
+    </w:p>
+    <w:p>
+      <w:pPr>
+        <w:jc w:val="center"/>
+      </w:pPr>
+    </w:p>
+    <w:p>
+      <w:pPr>
+        <w:jc w:val="center"/>
+      </w:pPr>
+      <w:r>
+        <w:t>Figure 14. Visualization of the “MAPFRE SA” Table of Relationships</w:t>
+      </w:r>
+    </w:p>
+    <w:p/>
+    <w:p>
+      <w:r>
+        <w:t>N</w:t>
+      </w:r>
+      <w:r>
+        <w:t xml:space="preserve">odes in the graph can be </w:t>
+      </w:r>
+      <w:r>
+        <w:t xml:space="preserve">hovered over (to more easily read the text), selected or </w:t>
+      </w:r>
+      <w:r>
+        <w:t>moved</w:t>
+      </w:r>
+      <w:r>
+        <w:t>.</w:t>
+      </w:r>
+      <w:r>
+        <w:t xml:space="preserve"> </w:t>
+      </w:r>
+      <w:r>
+        <w:t>T</w:t>
+      </w:r>
+      <w:r>
+        <w:t>he graph</w:t>
+      </w:r>
+      <w:r>
+        <w:t xml:space="preserve"> can be</w:t>
+      </w:r>
+      <w:r>
+        <w:t xml:space="preserve"> expanded/contracted and focus can be moved in any direction. In addition, e</w:t>
+      </w:r>
+      <w:r>
+        <w:t>ach of the nodes can be further expanded by double-clicking</w:t>
+      </w:r>
+      <w:r>
+        <w:t>. (Note of caution: Due to many relationships, expanding a node could generate a quite cluttered graph.)</w:t>
+      </w:r>
+    </w:p>
+    <w:p/>
+    <w:p>
+      <w:r>
+        <w:t xml:space="preserve">The size of the nodes (and their text) indicates how many instances are included in it. </w:t>
+      </w:r>
+      <w:r>
+        <w:t xml:space="preserve">The number of contained instances is shown in parentheses. </w:t>
+      </w:r>
+      <w:r>
+        <w:t>For example, from Figure 14, you can see that the “ImpactToResilienceToEvents” node has 10 instances/Measurements within it. You can access those details by either:</w:t>
+      </w:r>
+    </w:p>
+    <w:p>
+      <w:pPr>
+        <w:pStyle w:val="ListParagraph"/>
+        <w:numPr>
+          <w:ilvl w:val="0"/>
+          <w:numId w:val="21"/>
+        </w:numPr>
+      </w:pPr>
+      <w:r>
+        <w:t>Single-clicking to expand within the node container (shown in Figure 15)</w:t>
+      </w:r>
+    </w:p>
+    <w:p>
+      <w:pPr>
+        <w:pStyle w:val="ListParagraph"/>
+        <w:numPr>
+          <w:ilvl w:val="0"/>
+          <w:numId w:val="21"/>
+        </w:numPr>
+      </w:pPr>
+      <w:r>
+        <w:t>Double-clicking to remove the container and generate 10 individual “</w:t>
+      </w:r>
+      <w:r>
+        <w:t>ImpactToResilienceToEvents</w:t>
+      </w:r>
+      <w:r>
+        <w:t>” nodes</w:t>
+      </w:r>
+      <w:r>
+        <w:t xml:space="preserve"> that reference “MAPFRE SA”</w:t>
+      </w:r>
+    </w:p>
+    <w:p/>
+    <w:p>
+      <w:pPr>
+        <w:jc w:val="center"/>
+      </w:pPr>
+      <w:r>
+        <w:rPr>
+          <w:noProof/>
+        </w:rPr>
+        <w:lastRenderedPageBreak/>
+        <w:drawing>
+          <wp:inline distT="0" distB="0" distL="0" distR="0" wp14:anchorId="181D58A5" wp14:editId="04811208">
+            <wp:extent cx="3419346" cy="3022899"/>
+            <wp:effectExtent l="0" t="0" r="0" b="0"/>
+            <wp:docPr id="8" name="Picture 8"/>
+            <wp:cNvGraphicFramePr>
+              <a:graphicFrameLocks xmlns:a="http://schemas.openxmlformats.org/drawingml/2006/main" noChangeAspect="1"/>
+            </wp:cNvGraphicFramePr>
+            <a:graphic xmlns:a="http://schemas.openxmlformats.org/drawingml/2006/main">
+              <a:graphicData uri="http://schemas.openxmlformats.org/drawingml/2006/picture">
+                <pic:pic xmlns:pic="http://schemas.openxmlformats.org/drawingml/2006/picture">
+                  <pic:nvPicPr>
+                    <pic:cNvPr id="8" name="Picture 8"/>
+                    <pic:cNvPicPr/>
+                  </pic:nvPicPr>
+                  <pic:blipFill>
+                    <a:blip r:embed="rId23">
+                      <a:extLst>
+                        <a:ext uri="{28A0092B-C50C-407E-A947-70E740481C1C}">
+                          <a14:useLocalDpi xmlns:a14="http://schemas.microsoft.com/office/drawing/2010/main" val="0"/>
+                        </a:ext>
+                      </a:extLst>
+                    </a:blip>
+                    <a:stretch>
+                      <a:fillRect/>
+                    </a:stretch>
+                  </pic:blipFill>
+                  <pic:spPr>
+                    <a:xfrm>
+                      <a:off x="0" y="0"/>
+                      <a:ext cx="3435100" cy="3036827"/>
+                    </a:xfrm>
+                    <a:prstGeom prst="rect">
+                      <a:avLst/>
+                    </a:prstGeom>
+                  </pic:spPr>
+                </pic:pic>
+              </a:graphicData>
+            </a:graphic>
+          </wp:inline>
+        </w:drawing>
+      </w:r>
+    </w:p>
+    <w:p>
+      <w:pPr>
+        <w:jc w:val="center"/>
+      </w:pPr>
+    </w:p>
+    <w:p>
+      <w:pPr>
+        <w:jc w:val="center"/>
+      </w:pPr>
+      <w:r>
+        <w:t>Figure 15. Expanding a Node</w:t>
+      </w:r>
+      <w:r>
+        <w:t xml:space="preserve"> with Component Instances</w:t>
+      </w:r>
+    </w:p>
+    <w:p>
+      <w:pPr>
+        <w:rPr>
+          <w:b/>
+          <w:color w:val="0B3EE6"/>
+          <w:sz w:val="32"/>
+          <w:szCs w:val="32"/>
+        </w:rPr>
+      </w:pPr>
+    </w:p>
+    <w:p>
+      <w:pPr>
+        <w:rPr>
+          <w:b/>
+          <w:color w:val="0B3EE6"/>
+          <w:sz w:val="32"/>
+          <w:szCs w:val="32"/>
+        </w:rPr>
+      </w:pPr>
+      <w:r>
+        <w:rPr>
+          <w:b/>
+          <w:color w:val="0B3EE6"/>
+          <w:sz w:val="32"/>
+          <w:szCs w:val="32"/>
+        </w:rPr>
+        <w:t>Visualizations in Stardog Studio</w:t>
+      </w:r>
+    </w:p>
+    <w:p>
+      <w:r>
+        <w:t>This last section of the paper discusses doing visualizations in Stardog Studio. Although search</w:t>
+      </w:r>
+      <w:r>
+        <w:t>-to-visualization is much easier in Explorer, there are times that you will want to expand something in a query result.</w:t>
+      </w:r>
+    </w:p>
+    <w:p/>
+    <w:p>
+      <w:r>
+        <w:t xml:space="preserve">So, let’s start with one of the stored queries … “Companies-by-Industry”. The query and its results were previously shown in Figure 7. In this section, the query will be modified to better enable us to find “MAPFRE SA” and </w:t>
+      </w:r>
+      <w:r>
+        <w:t>re</w:t>
+      </w:r>
+      <w:r>
+        <w:t xml:space="preserve">produce </w:t>
+      </w:r>
+      <w:r>
+        <w:t xml:space="preserve">an </w:t>
+      </w:r>
+      <w:r>
+        <w:t xml:space="preserve">equivalent </w:t>
+      </w:r>
+      <w:r>
+        <w:t>visualization</w:t>
+      </w:r>
+      <w:r>
+        <w:t xml:space="preserve"> </w:t>
+      </w:r>
+      <w:r>
+        <w:t>with</w:t>
+      </w:r>
+      <w:r>
+        <w:t xml:space="preserve"> Studio, as </w:t>
+      </w:r>
+      <w:r>
+        <w:t xml:space="preserve">we </w:t>
+      </w:r>
+      <w:r>
+        <w:t>did with Explorer</w:t>
+      </w:r>
+      <w:r>
+        <w:t xml:space="preserve"> in the section above</w:t>
+      </w:r>
+      <w:r>
+        <w:t xml:space="preserve">. Figure 16 shows the modified query and results. The results have been scrolled down to </w:t>
+      </w:r>
+      <w:r>
+        <w:t xml:space="preserve">the company names starting with the letter, “M”. </w:t>
+      </w:r>
+    </w:p>
+    <w:p/>
+    <w:p>
+      <w:pPr>
+        <w:jc w:val="center"/>
+      </w:pPr>
+      <w:r>
+        <w:rPr>
+          <w:noProof/>
+        </w:rPr>
+        <w:lastRenderedPageBreak/>
+        <w:drawing>
+          <wp:inline distT="0" distB="0" distL="0" distR="0" wp14:anchorId="5C13A580" wp14:editId="5469A806">
+            <wp:extent cx="5943600" cy="2872740"/>
+            <wp:effectExtent l="0" t="0" r="0" b="0"/>
+            <wp:docPr id="10" name="Picture 10"/>
+            <wp:cNvGraphicFramePr>
+              <a:graphicFrameLocks xmlns:a="http://schemas.openxmlformats.org/drawingml/2006/main" noChangeAspect="1"/>
+            </wp:cNvGraphicFramePr>
+            <a:graphic xmlns:a="http://schemas.openxmlformats.org/drawingml/2006/main">
+              <a:graphicData uri="http://schemas.openxmlformats.org/drawingml/2006/picture">
+                <pic:pic xmlns:pic="http://schemas.openxmlformats.org/drawingml/2006/picture">
+                  <pic:nvPicPr>
+                    <pic:cNvPr id="10" name="Picture 10"/>
+                    <pic:cNvPicPr/>
+                  </pic:nvPicPr>
+                  <pic:blipFill>
+                    <a:blip r:embed="rId24">
+                      <a:extLst>
+                        <a:ext uri="{28A0092B-C50C-407E-A947-70E740481C1C}">
+                          <a14:useLocalDpi xmlns:a14="http://schemas.microsoft.com/office/drawing/2010/main" val="0"/>
+                        </a:ext>
+                      </a:extLst>
+                    </a:blip>
+                    <a:stretch>
+                      <a:fillRect/>
+                    </a:stretch>
+                  </pic:blipFill>
+                  <pic:spPr>
+                    <a:xfrm>
+                      <a:off x="0" y="0"/>
+                      <a:ext cx="5943600" cy="2872740"/>
+                    </a:xfrm>
+                    <a:prstGeom prst="rect">
+                      <a:avLst/>
+                    </a:prstGeom>
+                  </pic:spPr>
+                </pic:pic>
+              </a:graphicData>
+            </a:graphic>
+          </wp:inline>
+        </w:drawing>
+      </w:r>
+    </w:p>
+    <w:p>
+      <w:pPr>
+        <w:jc w:val="center"/>
+      </w:pPr>
+    </w:p>
+    <w:p>
+      <w:pPr>
+        <w:jc w:val="center"/>
+      </w:pPr>
+      <w:r>
+        <w:t>Figure 16. Highlight Instance “Id” for Visualization in Studio</w:t>
+      </w:r>
+    </w:p>
+    <w:p/>
+    <w:p>
+      <w:r>
+        <w:t>To visualize an instance, click on its “id”</w:t>
+      </w:r>
+      <w:r>
+        <w:rPr>
+          <w:rStyle w:val="FootnoteReference"/>
+        </w:rPr>
+        <w:footnoteReference w:id="6"/>
+      </w:r>
+      <w:r>
+        <w:t xml:space="preserve"> and you will see that the “Visualize” button is active</w:t>
+      </w:r>
+      <w:r>
+        <w:t>.</w:t>
+      </w:r>
+      <w:r>
+        <w:t xml:space="preserve"> </w:t>
+      </w:r>
+      <w:r>
+        <w:t>(</w:t>
+      </w:r>
+      <w:r>
+        <w:t>That button is highlighted in Figure 16.</w:t>
+      </w:r>
+      <w:r>
+        <w:t>) After clicking the button,</w:t>
+      </w:r>
+      <w:r>
+        <w:t xml:space="preserve"> </w:t>
+      </w:r>
+      <w:r>
+        <w:t>the visualization opens in a new tab and appears as shown in Figure 17.</w:t>
+      </w:r>
+    </w:p>
+    <w:p/>
+    <w:p>
+      <w:pPr>
+        <w:jc w:val="center"/>
+      </w:pPr>
+      <w:r>
+        <w:rPr>
+          <w:noProof/>
+        </w:rPr>
+        <w:lastRenderedPageBreak/>
+        <w:drawing>
+          <wp:inline distT="0" distB="0" distL="0" distR="0" wp14:anchorId="3D97052B" wp14:editId="748C3C4C">
+            <wp:extent cx="5943600" cy="4160520"/>
+            <wp:effectExtent l="0" t="0" r="0" b="5080"/>
+            <wp:docPr id="11" name="Picture 11"/>
+            <wp:cNvGraphicFramePr>
+              <a:graphicFrameLocks xmlns:a="http://schemas.openxmlformats.org/drawingml/2006/main" noChangeAspect="1"/>
+            </wp:cNvGraphicFramePr>
+            <a:graphic xmlns:a="http://schemas.openxmlformats.org/drawingml/2006/main">
+              <a:graphicData uri="http://schemas.openxmlformats.org/drawingml/2006/picture">
+                <pic:pic xmlns:pic="http://schemas.openxmlformats.org/drawingml/2006/picture">
+                  <pic:nvPicPr>
+                    <pic:cNvPr id="11" name="Picture 11"/>
+                    <pic:cNvPicPr/>
+                  </pic:nvPicPr>
+                  <pic:blipFill>
+                    <a:blip r:embed="rId25">
+                      <a:extLst>
+                        <a:ext uri="{28A0092B-C50C-407E-A947-70E740481C1C}">
+                          <a14:useLocalDpi xmlns:a14="http://schemas.microsoft.com/office/drawing/2010/main" val="0"/>
+                        </a:ext>
+                      </a:extLst>
+                    </a:blip>
+                    <a:stretch>
+                      <a:fillRect/>
+                    </a:stretch>
+                  </pic:blipFill>
+                  <pic:spPr>
+                    <a:xfrm>
+                      <a:off x="0" y="0"/>
+                      <a:ext cx="5943600" cy="4160520"/>
+                    </a:xfrm>
+                    <a:prstGeom prst="rect">
+                      <a:avLst/>
+                    </a:prstGeom>
+                  </pic:spPr>
+                </pic:pic>
+              </a:graphicData>
+            </a:graphic>
+          </wp:inline>
+        </w:drawing>
+      </w:r>
+    </w:p>
+    <w:p>
+      <w:pPr>
+        <w:jc w:val="center"/>
+      </w:pPr>
+    </w:p>
+    <w:p>
+      <w:pPr>
+        <w:jc w:val="center"/>
+      </w:pPr>
+      <w:r>
+        <w:t>Figure 17.</w:t>
+      </w:r>
+      <w:r>
+        <w:t xml:space="preserve"> Visualization of the “MAPFRE SA” Company and its Relationships</w:t>
+      </w:r>
+    </w:p>
+    <w:p/>
+    <w:p>
+      <w:r>
+        <w:t>As for Explorer, n</w:t>
+      </w:r>
+      <w:r>
+        <w:t xml:space="preserve">odes in the graph can be hovered over (to more easily read the text), selected or moved. The graph can be expanded/contracted and focus can be moved in any direction. </w:t>
+      </w:r>
+    </w:p>
+    <w:p/>
+    <w:p>
+      <w:r>
+        <w:t>Different than Explorer, there is no collection of instances of the same type into a containing node. In Figure 17, you see all 10 Measurements for “ImpactToResilienceToEvents”</w:t>
+      </w:r>
+      <w:r>
+        <w:t>, as well as the clusters of other Measurement types.</w:t>
+      </w:r>
+      <w:r>
+        <w:t xml:space="preserve"> Also different than Explorer, to expand a node, you click on it and a pop-up appears </w:t>
+      </w:r>
+      <w:r>
+        <w:t>giving you 3 choices</w:t>
+      </w:r>
+      <w:r>
+        <w:t xml:space="preserve">. You want </w:t>
+      </w:r>
+      <w:r>
+        <w:t xml:space="preserve">“Expand from node”. </w:t>
+      </w:r>
+      <w:r>
+        <w:t>(</w:t>
+      </w:r>
+      <w:r>
+        <w:t>The pop-up is shown in Figure 18 for one of the “ImpactToResilienceToEvents” Measurement. The visualization after clicking “Expand” is shown in Figure 19.</w:t>
+      </w:r>
+      <w:r>
+        <w:t>)</w:t>
+      </w:r>
+    </w:p>
+    <w:p/>
+    <w:p>
+      <w:pPr>
+        <w:jc w:val="center"/>
+      </w:pPr>
+      <w:r>
+        <w:rPr>
+          <w:noProof/>
+        </w:rPr>
+        <w:lastRenderedPageBreak/>
+        <w:drawing>
+          <wp:inline distT="0" distB="0" distL="0" distR="0" wp14:anchorId="3FD20A7D" wp14:editId="5A965354">
+            <wp:extent cx="4153927" cy="2431228"/>
+            <wp:effectExtent l="0" t="0" r="0" b="0"/>
+            <wp:docPr id="12" name="Picture 12"/>
+            <wp:cNvGraphicFramePr>
+              <a:graphicFrameLocks xmlns:a="http://schemas.openxmlformats.org/drawingml/2006/main" noChangeAspect="1"/>
+            </wp:cNvGraphicFramePr>
+            <a:graphic xmlns:a="http://schemas.openxmlformats.org/drawingml/2006/main">
+              <a:graphicData uri="http://schemas.openxmlformats.org/drawingml/2006/picture">
+                <pic:pic xmlns:pic="http://schemas.openxmlformats.org/drawingml/2006/picture">
+                  <pic:nvPicPr>
+                    <pic:cNvPr id="12" name="Picture 12"/>
+                    <pic:cNvPicPr/>
+                  </pic:nvPicPr>
+                  <pic:blipFill>
+                    <a:blip r:embed="rId26">
+                      <a:extLst>
+                        <a:ext uri="{28A0092B-C50C-407E-A947-70E740481C1C}">
+                          <a14:useLocalDpi xmlns:a14="http://schemas.microsoft.com/office/drawing/2010/main" val="0"/>
+                        </a:ext>
+                      </a:extLst>
+                    </a:blip>
+                    <a:stretch>
+                      <a:fillRect/>
+                    </a:stretch>
+                  </pic:blipFill>
+                  <pic:spPr>
+                    <a:xfrm>
+                      <a:off x="0" y="0"/>
+                      <a:ext cx="4166706" cy="2438707"/>
+                    </a:xfrm>
+                    <a:prstGeom prst="rect">
+                      <a:avLst/>
+                    </a:prstGeom>
+                  </pic:spPr>
+                </pic:pic>
+              </a:graphicData>
+            </a:graphic>
+          </wp:inline>
+        </w:drawing>
+      </w:r>
+    </w:p>
+    <w:p>
+      <w:pPr>
+        <w:jc w:val="center"/>
+      </w:pPr>
+    </w:p>
+    <w:p>
+      <w:pPr>
+        <w:jc w:val="center"/>
+      </w:pPr>
+      <w:r>
+        <w:t>Figure 18.</w:t>
+      </w:r>
+      <w:r>
+        <w:t xml:space="preserve"> Options after Clicking on a Node</w:t>
+      </w:r>
+    </w:p>
+    <w:p>
+      <w:pPr>
+        <w:jc w:val="center"/>
+      </w:pPr>
+    </w:p>
+    <w:p>
+      <w:pPr>
+        <w:jc w:val="center"/>
+      </w:pPr>
+      <w:r>
+        <w:rPr>
+          <w:noProof/>
+        </w:rPr>
+        <w:drawing>
+          <wp:inline distT="0" distB="0" distL="0" distR="0" wp14:anchorId="44F60017" wp14:editId="0A69F92C">
+            <wp:extent cx="5943600" cy="2308860"/>
+            <wp:effectExtent l="0" t="0" r="0" b="2540"/>
+            <wp:docPr id="13" name="Picture 13"/>
+            <wp:cNvGraphicFramePr>
+              <a:graphicFrameLocks xmlns:a="http://schemas.openxmlformats.org/drawingml/2006/main" noChangeAspect="1"/>
+            </wp:cNvGraphicFramePr>
+            <a:graphic xmlns:a="http://schemas.openxmlformats.org/drawingml/2006/main">
+              <a:graphicData uri="http://schemas.openxmlformats.org/drawingml/2006/picture">
+                <pic:pic xmlns:pic="http://schemas.openxmlformats.org/drawingml/2006/picture">
+                  <pic:nvPicPr>
+                    <pic:cNvPr id="13" name="Picture 13"/>
+                    <pic:cNvPicPr/>
+                  </pic:nvPicPr>
+                  <pic:blipFill>
+                    <a:blip r:embed="rId27">
+                      <a:extLst>
+                        <a:ext uri="{28A0092B-C50C-407E-A947-70E740481C1C}">
+                          <a14:useLocalDpi xmlns:a14="http://schemas.microsoft.com/office/drawing/2010/main" val="0"/>
+                        </a:ext>
+                      </a:extLst>
+                    </a:blip>
+                    <a:stretch>
+                      <a:fillRect/>
+                    </a:stretch>
+                  </pic:blipFill>
+                  <pic:spPr>
+                    <a:xfrm>
+                      <a:off x="0" y="0"/>
+                      <a:ext cx="5943600" cy="2308860"/>
+                    </a:xfrm>
+                    <a:prstGeom prst="rect">
+                      <a:avLst/>
+                    </a:prstGeom>
+                  </pic:spPr>
+                </pic:pic>
+              </a:graphicData>
+            </a:graphic>
+          </wp:inline>
+        </w:drawing>
+      </w:r>
+    </w:p>
+    <w:p>
+      <w:pPr>
+        <w:jc w:val="center"/>
+      </w:pPr>
+    </w:p>
+    <w:p>
+      <w:pPr>
+        <w:jc w:val="center"/>
+      </w:pPr>
+      <w:r>
+        <w:t>Figure 19.</w:t>
+      </w:r>
+      <w:r>
+        <w:t xml:space="preserve"> Example of an “Expanded” Node</w:t>
+      </w:r>
+    </w:p>
+    <w:p/>
+    <w:p>
+      <w:r>
+        <w:t xml:space="preserve">Note that there are a few more nodes in the display, but (more importantly), the full detail for the Measurement is shown in the grey box at the bottom of the window. </w:t>
+      </w:r>
+    </w:p>
     <w:sectPr>
       <w:pgSz w:w="12240" w:h="15840"/>
       <w:pgMar w:top="1440" w:right="1440" w:bottom="1440" w:left="1440" w:header="720" w:footer="720" w:gutter="0"/>
@@ -2134,6 +2968,61 @@
       </w:r>
     </w:p>
   </w:footnote>
+  <w:footnote w:id="6">
+    <w:p>
+      <w:pPr>
+        <w:pStyle w:val="FootnoteText"/>
+        <w:rPr>
+          <w:color w:val="000000" w:themeColor="text1"/>
+        </w:rPr>
+      </w:pPr>
+      <w:r>
+        <w:rPr>
+          <w:rStyle w:val="FootnoteReference"/>
+        </w:rPr>
+        <w:footnoteRef/>
+      </w:r>
+      <w:r>
+        <w:t xml:space="preserve"> </w:t>
+      </w:r>
+      <w:r>
+        <w:rPr>
+          <w:color w:val="000000" w:themeColor="text1"/>
+        </w:rPr>
+        <w:t xml:space="preserve">An instance “id” is anything that starts with “dna:” or “geo:”. In Explorer, you see the “dna:” and “geo:” prefixes in their full IRI form – as “urn:ontoinsights:dna:” or “urn:ontoinsights:geonames:”, respectively. </w:t>
+      </w:r>
+      <w:r>
+        <w:rPr>
+          <w:color w:val="000000" w:themeColor="text1"/>
+        </w:rPr>
+        <w:t>But</w:t>
+      </w:r>
+      <w:r>
+        <w:rPr>
+          <w:color w:val="000000" w:themeColor="text1"/>
+        </w:rPr>
+        <w:t xml:space="preserve"> </w:t>
+      </w:r>
+      <w:r>
+        <w:rPr>
+          <w:color w:val="000000" w:themeColor="text1"/>
+        </w:rPr>
+        <w:t xml:space="preserve">the names are equivalent. </w:t>
+      </w:r>
+      <w:r>
+        <w:rPr>
+          <w:color w:val="000000" w:themeColor="text1"/>
+        </w:rPr>
+        <w:t>This is all</w:t>
+      </w:r>
+      <w:r>
+        <w:rPr>
+          <w:color w:val="000000" w:themeColor="text1"/>
+        </w:rPr>
+        <w:t xml:space="preserve"> an artifact of namespace prefixes and can be safely ignored.</w:t>
+      </w:r>
+    </w:p>
+  </w:footnote>
 </w:footnotes>
 </file>
 
@@ -2592,6 +3481,119 @@
     </w:lvl>
   </w:abstractNum>
   <w:abstractNum w:abstractNumId="4" w15:restartNumberingAfterBreak="0">
+    <w:nsid w:val="1E10011D"/>
+    <w:multiLevelType w:val="hybridMultilevel"/>
+    <w:tmpl w:val="EB469958"/>
+    <w:lvl w:ilvl="0" w:tplc="04090001">
+      <w:start w:val="1"/>
+      <w:numFmt w:val="bullet"/>
+      <w:lvlText w:val=""/>
+      <w:lvlJc w:val="left"/>
+      <w:pPr>
+        <w:ind w:left="720" w:hanging="360"/>
+      </w:pPr>
+      <w:rPr>
+        <w:rFonts w:ascii="Symbol" w:hAnsi="Symbol" w:hint="default"/>
+      </w:rPr>
+    </w:lvl>
+    <w:lvl w:ilvl="1" w:tplc="04090003" w:tentative="1">
+      <w:start w:val="1"/>
+      <w:numFmt w:val="bullet"/>
+      <w:lvlText w:val="o"/>
+      <w:lvlJc w:val="left"/>
+      <w:pPr>
+        <w:ind w:left="1440" w:hanging="360"/>
+      </w:pPr>
+      <w:rPr>
+        <w:rFonts w:ascii="Courier New" w:hAnsi="Courier New" w:cs="Courier New" w:hint="default"/>
+      </w:rPr>
+    </w:lvl>
+    <w:lvl w:ilvl="2" w:tplc="04090005" w:tentative="1">
+      <w:start w:val="1"/>
+      <w:numFmt w:val="bullet"/>
+      <w:lvlText w:val=""/>
+      <w:lvlJc w:val="left"/>
+      <w:pPr>
+        <w:ind w:left="2160" w:hanging="360"/>
+      </w:pPr>
+      <w:rPr>
+        <w:rFonts w:ascii="Wingdings" w:hAnsi="Wingdings" w:hint="default"/>
+      </w:rPr>
+    </w:lvl>
+    <w:lvl w:ilvl="3" w:tplc="04090001" w:tentative="1">
+      <w:start w:val="1"/>
+      <w:numFmt w:val="bullet"/>
+      <w:lvlText w:val=""/>
+      <w:lvlJc w:val="left"/>
+      <w:pPr>
+        <w:ind w:left="2880" w:hanging="360"/>
+      </w:pPr>
+      <w:rPr>
+        <w:rFonts w:ascii="Symbol" w:hAnsi="Symbol" w:hint="default"/>
+      </w:rPr>
+    </w:lvl>
+    <w:lvl w:ilvl="4" w:tplc="04090003" w:tentative="1">
+      <w:start w:val="1"/>
+      <w:numFmt w:val="bullet"/>
+      <w:lvlText w:val="o"/>
+      <w:lvlJc w:val="left"/>
+      <w:pPr>
+        <w:ind w:left="3600" w:hanging="360"/>
+      </w:pPr>
+      <w:rPr>
+        <w:rFonts w:ascii="Courier New" w:hAnsi="Courier New" w:cs="Courier New" w:hint="default"/>
+      </w:rPr>
+    </w:lvl>
+    <w:lvl w:ilvl="5" w:tplc="04090005" w:tentative="1">
+      <w:start w:val="1"/>
+      <w:numFmt w:val="bullet"/>
+      <w:lvlText w:val=""/>
+      <w:lvlJc w:val="left"/>
+      <w:pPr>
+        <w:ind w:left="4320" w:hanging="360"/>
+      </w:pPr>
+      <w:rPr>
+        <w:rFonts w:ascii="Wingdings" w:hAnsi="Wingdings" w:hint="default"/>
+      </w:rPr>
+    </w:lvl>
+    <w:lvl w:ilvl="6" w:tplc="04090001" w:tentative="1">
+      <w:start w:val="1"/>
+      <w:numFmt w:val="bullet"/>
+      <w:lvlText w:val=""/>
+      <w:lvlJc w:val="left"/>
+      <w:pPr>
+        <w:ind w:left="5040" w:hanging="360"/>
+      </w:pPr>
+      <w:rPr>
+        <w:rFonts w:ascii="Symbol" w:hAnsi="Symbol" w:hint="default"/>
+      </w:rPr>
+    </w:lvl>
+    <w:lvl w:ilvl="7" w:tplc="04090003" w:tentative="1">
+      <w:start w:val="1"/>
+      <w:numFmt w:val="bullet"/>
+      <w:lvlText w:val="o"/>
+      <w:lvlJc w:val="left"/>
+      <w:pPr>
+        <w:ind w:left="5760" w:hanging="360"/>
+      </w:pPr>
+      <w:rPr>
+        <w:rFonts w:ascii="Courier New" w:hAnsi="Courier New" w:cs="Courier New" w:hint="default"/>
+      </w:rPr>
+    </w:lvl>
+    <w:lvl w:ilvl="8" w:tplc="04090005" w:tentative="1">
+      <w:start w:val="1"/>
+      <w:numFmt w:val="bullet"/>
+      <w:lvlText w:val=""/>
+      <w:lvlJc w:val="left"/>
+      <w:pPr>
+        <w:ind w:left="6480" w:hanging="360"/>
+      </w:pPr>
+      <w:rPr>
+        <w:rFonts w:ascii="Wingdings" w:hAnsi="Wingdings" w:hint="default"/>
+      </w:rPr>
+    </w:lvl>
+  </w:abstractNum>
+  <w:abstractNum w:abstractNumId="5" w15:restartNumberingAfterBreak="0">
     <w:nsid w:val="1E600C7F"/>
     <w:multiLevelType w:val="hybridMultilevel"/>
     <w:tmpl w:val="3DBC9E96"/>
@@ -2704,7 +3706,7 @@
       </w:rPr>
     </w:lvl>
   </w:abstractNum>
-  <w:abstractNum w:abstractNumId="5" w15:restartNumberingAfterBreak="0">
+  <w:abstractNum w:abstractNumId="6" w15:restartNumberingAfterBreak="0">
     <w:nsid w:val="1F646FE2"/>
     <w:multiLevelType w:val="hybridMultilevel"/>
     <w:tmpl w:val="F33E117E"/>
@@ -2817,7 +3819,7 @@
       </w:rPr>
     </w:lvl>
   </w:abstractNum>
-  <w:abstractNum w:abstractNumId="6" w15:restartNumberingAfterBreak="0">
+  <w:abstractNum w:abstractNumId="7" w15:restartNumberingAfterBreak="0">
     <w:nsid w:val="2BF63149"/>
     <w:multiLevelType w:val="hybridMultilevel"/>
     <w:tmpl w:val="103E9828"/>
@@ -2957,7 +3959,7 @@
       </w:rPr>
     </w:lvl>
   </w:abstractNum>
-  <w:abstractNum w:abstractNumId="7" w15:restartNumberingAfterBreak="0">
+  <w:abstractNum w:abstractNumId="8" w15:restartNumberingAfterBreak="0">
     <w:nsid w:val="2DE0265F"/>
     <w:multiLevelType w:val="hybridMultilevel"/>
     <w:tmpl w:val="7CD8CEC4"/>
@@ -3070,7 +4072,7 @@
       </w:rPr>
     </w:lvl>
   </w:abstractNum>
-  <w:abstractNum w:abstractNumId="8" w15:restartNumberingAfterBreak="0">
+  <w:abstractNum w:abstractNumId="9" w15:restartNumberingAfterBreak="0">
     <w:nsid w:val="2E401582"/>
     <w:multiLevelType w:val="multilevel"/>
     <w:tmpl w:val="82D24574"/>
@@ -3183,7 +4185,7 @@
       </w:rPr>
     </w:lvl>
   </w:abstractNum>
-  <w:abstractNum w:abstractNumId="9" w15:restartNumberingAfterBreak="0">
+  <w:abstractNum w:abstractNumId="10" w15:restartNumberingAfterBreak="0">
     <w:nsid w:val="3675531E"/>
     <w:multiLevelType w:val="hybridMultilevel"/>
     <w:tmpl w:val="B45CCF20"/>
@@ -3296,7 +4298,7 @@
       </w:rPr>
     </w:lvl>
   </w:abstractNum>
-  <w:abstractNum w:abstractNumId="10" w15:restartNumberingAfterBreak="0">
+  <w:abstractNum w:abstractNumId="11" w15:restartNumberingAfterBreak="0">
     <w:nsid w:val="388D29B1"/>
     <w:multiLevelType w:val="hybridMultilevel"/>
     <w:tmpl w:val="5F2EE0F2"/>
@@ -3409,7 +4411,7 @@
       </w:rPr>
     </w:lvl>
   </w:abstractNum>
-  <w:abstractNum w:abstractNumId="11" w15:restartNumberingAfterBreak="0">
+  <w:abstractNum w:abstractNumId="12" w15:restartNumberingAfterBreak="0">
     <w:nsid w:val="3DDF5201"/>
     <w:multiLevelType w:val="multilevel"/>
     <w:tmpl w:val="75943796"/>
@@ -3522,7 +4524,7 @@
       </w:rPr>
     </w:lvl>
   </w:abstractNum>
-  <w:abstractNum w:abstractNumId="12" w15:restartNumberingAfterBreak="0">
+  <w:abstractNum w:abstractNumId="13" w15:restartNumberingAfterBreak="0">
     <w:nsid w:val="449F51B4"/>
     <w:multiLevelType w:val="hybridMultilevel"/>
     <w:tmpl w:val="3912BDF0"/>
@@ -3635,7 +4637,7 @@
       </w:rPr>
     </w:lvl>
   </w:abstractNum>
-  <w:abstractNum w:abstractNumId="13" w15:restartNumberingAfterBreak="0">
+  <w:abstractNum w:abstractNumId="14" w15:restartNumberingAfterBreak="0">
     <w:nsid w:val="4AE86064"/>
     <w:multiLevelType w:val="multilevel"/>
     <w:tmpl w:val="57F83CF6"/>
@@ -3748,7 +4750,7 @@
       </w:rPr>
     </w:lvl>
   </w:abstractNum>
-  <w:abstractNum w:abstractNumId="14" w15:restartNumberingAfterBreak="0">
+  <w:abstractNum w:abstractNumId="15" w15:restartNumberingAfterBreak="0">
     <w:nsid w:val="524F6A8D"/>
     <w:multiLevelType w:val="multilevel"/>
     <w:tmpl w:val="C1A8EC2A"/>
@@ -3861,7 +4863,120 @@
       </w:rPr>
     </w:lvl>
   </w:abstractNum>
-  <w:abstractNum w:abstractNumId="15" w15:restartNumberingAfterBreak="0">
+  <w:abstractNum w:abstractNumId="16" w15:restartNumberingAfterBreak="0">
+    <w:nsid w:val="55B01141"/>
+    <w:multiLevelType w:val="hybridMultilevel"/>
+    <w:tmpl w:val="457E6C8E"/>
+    <w:lvl w:ilvl="0" w:tplc="04090001">
+      <w:start w:val="1"/>
+      <w:numFmt w:val="bullet"/>
+      <w:lvlText w:val=""/>
+      <w:lvlJc w:val="left"/>
+      <w:pPr>
+        <w:ind w:left="720" w:hanging="360"/>
+      </w:pPr>
+      <w:rPr>
+        <w:rFonts w:ascii="Symbol" w:hAnsi="Symbol" w:hint="default"/>
+      </w:rPr>
+    </w:lvl>
+    <w:lvl w:ilvl="1" w:tplc="04090003" w:tentative="1">
+      <w:start w:val="1"/>
+      <w:numFmt w:val="bullet"/>
+      <w:lvlText w:val="o"/>
+      <w:lvlJc w:val="left"/>
+      <w:pPr>
+        <w:ind w:left="1440" w:hanging="360"/>
+      </w:pPr>
+      <w:rPr>
+        <w:rFonts w:ascii="Courier New" w:hAnsi="Courier New" w:cs="Courier New" w:hint="default"/>
+      </w:rPr>
+    </w:lvl>
+    <w:lvl w:ilvl="2" w:tplc="04090005" w:tentative="1">
+      <w:start w:val="1"/>
+      <w:numFmt w:val="bullet"/>
+      <w:lvlText w:val=""/>
+      <w:lvlJc w:val="left"/>
+      <w:pPr>
+        <w:ind w:left="2160" w:hanging="360"/>
+      </w:pPr>
+      <w:rPr>
+        <w:rFonts w:ascii="Wingdings" w:hAnsi="Wingdings" w:hint="default"/>
+      </w:rPr>
+    </w:lvl>
+    <w:lvl w:ilvl="3" w:tplc="04090001" w:tentative="1">
+      <w:start w:val="1"/>
+      <w:numFmt w:val="bullet"/>
+      <w:lvlText w:val=""/>
+      <w:lvlJc w:val="left"/>
+      <w:pPr>
+        <w:ind w:left="2880" w:hanging="360"/>
+      </w:pPr>
+      <w:rPr>
+        <w:rFonts w:ascii="Symbol" w:hAnsi="Symbol" w:hint="default"/>
+      </w:rPr>
+    </w:lvl>
+    <w:lvl w:ilvl="4" w:tplc="04090003" w:tentative="1">
+      <w:start w:val="1"/>
+      <w:numFmt w:val="bullet"/>
+      <w:lvlText w:val="o"/>
+      <w:lvlJc w:val="left"/>
+      <w:pPr>
+        <w:ind w:left="3600" w:hanging="360"/>
+      </w:pPr>
+      <w:rPr>
+        <w:rFonts w:ascii="Courier New" w:hAnsi="Courier New" w:cs="Courier New" w:hint="default"/>
+      </w:rPr>
+    </w:lvl>
+    <w:lvl w:ilvl="5" w:tplc="04090005" w:tentative="1">
+      <w:start w:val="1"/>
+      <w:numFmt w:val="bullet"/>
+      <w:lvlText w:val=""/>
+      <w:lvlJc w:val="left"/>
+      <w:pPr>
+        <w:ind w:left="4320" w:hanging="360"/>
+      </w:pPr>
+      <w:rPr>
+        <w:rFonts w:ascii="Wingdings" w:hAnsi="Wingdings" w:hint="default"/>
+      </w:rPr>
+    </w:lvl>
+    <w:lvl w:ilvl="6" w:tplc="04090001" w:tentative="1">
+      <w:start w:val="1"/>
+      <w:numFmt w:val="bullet"/>
+      <w:lvlText w:val=""/>
+      <w:lvlJc w:val="left"/>
+      <w:pPr>
+        <w:ind w:left="5040" w:hanging="360"/>
+      </w:pPr>
+      <w:rPr>
+        <w:rFonts w:ascii="Symbol" w:hAnsi="Symbol" w:hint="default"/>
+      </w:rPr>
+    </w:lvl>
+    <w:lvl w:ilvl="7" w:tplc="04090003" w:tentative="1">
+      <w:start w:val="1"/>
+      <w:numFmt w:val="bullet"/>
+      <w:lvlText w:val="o"/>
+      <w:lvlJc w:val="left"/>
+      <w:pPr>
+        <w:ind w:left="5760" w:hanging="360"/>
+      </w:pPr>
+      <w:rPr>
+        <w:rFonts w:ascii="Courier New" w:hAnsi="Courier New" w:cs="Courier New" w:hint="default"/>
+      </w:rPr>
+    </w:lvl>
+    <w:lvl w:ilvl="8" w:tplc="04090005" w:tentative="1">
+      <w:start w:val="1"/>
+      <w:numFmt w:val="bullet"/>
+      <w:lvlText w:val=""/>
+      <w:lvlJc w:val="left"/>
+      <w:pPr>
+        <w:ind w:left="6480" w:hanging="360"/>
+      </w:pPr>
+      <w:rPr>
+        <w:rFonts w:ascii="Wingdings" w:hAnsi="Wingdings" w:hint="default"/>
+      </w:rPr>
+    </w:lvl>
+  </w:abstractNum>
+  <w:abstractNum w:abstractNumId="17" w15:restartNumberingAfterBreak="0">
     <w:nsid w:val="561F349B"/>
     <w:multiLevelType w:val="multilevel"/>
     <w:tmpl w:val="B1CE9862"/>
@@ -3974,7 +5089,7 @@
       </w:rPr>
     </w:lvl>
   </w:abstractNum>
-  <w:abstractNum w:abstractNumId="16" w15:restartNumberingAfterBreak="0">
+  <w:abstractNum w:abstractNumId="18" w15:restartNumberingAfterBreak="0">
     <w:nsid w:val="71324D35"/>
     <w:multiLevelType w:val="multilevel"/>
     <w:tmpl w:val="9EEAF942"/>
@@ -4087,7 +5202,7 @@
       </w:rPr>
     </w:lvl>
   </w:abstractNum>
-  <w:abstractNum w:abstractNumId="17" w15:restartNumberingAfterBreak="0">
+  <w:abstractNum w:abstractNumId="19" w15:restartNumberingAfterBreak="0">
     <w:nsid w:val="779E45E3"/>
     <w:multiLevelType w:val="multilevel"/>
     <w:tmpl w:val="9EEAF942"/>
@@ -4200,7 +5315,7 @@
       </w:rPr>
     </w:lvl>
   </w:abstractNum>
-  <w:abstractNum w:abstractNumId="18" w15:restartNumberingAfterBreak="0">
+  <w:abstractNum w:abstractNumId="20" w15:restartNumberingAfterBreak="0">
     <w:nsid w:val="790D4547"/>
     <w:multiLevelType w:val="multilevel"/>
     <w:tmpl w:val="09961518"/>
@@ -4313,7 +5428,7 @@
       </w:rPr>
     </w:lvl>
   </w:abstractNum>
-  <w:abstractNum w:abstractNumId="19" w15:restartNumberingAfterBreak="0">
+  <w:abstractNum w:abstractNumId="21" w15:restartNumberingAfterBreak="0">
     <w:nsid w:val="79F61C5D"/>
     <w:multiLevelType w:val="hybridMultilevel"/>
     <w:tmpl w:val="9F4A8688"/>
@@ -4431,64 +5546,70 @@
     </w:lvl>
   </w:abstractNum>
   <w:num w:numId="1">
-    <w:abstractNumId w:val="14"/>
+    <w:abstractNumId w:val="15"/>
   </w:num>
   <w:num w:numId="2">
-    <w:abstractNumId w:val="13"/>
+    <w:abstractNumId w:val="14"/>
   </w:num>
   <w:num w:numId="3">
     <w:abstractNumId w:val="1"/>
   </w:num>
   <w:num w:numId="4">
+    <w:abstractNumId w:val="9"/>
+  </w:num>
+  <w:num w:numId="5">
+    <w:abstractNumId w:val="19"/>
+  </w:num>
+  <w:num w:numId="6">
+    <w:abstractNumId w:val="20"/>
+  </w:num>
+  <w:num w:numId="7">
+    <w:abstractNumId w:val="17"/>
+  </w:num>
+  <w:num w:numId="8">
+    <w:abstractNumId w:val="12"/>
+  </w:num>
+  <w:num w:numId="9">
+    <w:abstractNumId w:val="21"/>
+  </w:num>
+  <w:num w:numId="10">
     <w:abstractNumId w:val="8"/>
   </w:num>
-  <w:num w:numId="5">
-    <w:abstractNumId w:val="17"/>
-  </w:num>
-  <w:num w:numId="6">
+  <w:num w:numId="11">
     <w:abstractNumId w:val="18"/>
   </w:num>
-  <w:num w:numId="7">
-    <w:abstractNumId w:val="15"/>
-  </w:num>
-  <w:num w:numId="8">
-    <w:abstractNumId w:val="11"/>
-  </w:num>
-  <w:num w:numId="9">
-    <w:abstractNumId w:val="19"/>
-  </w:num>
-  <w:num w:numId="10">
+  <w:num w:numId="12">
     <w:abstractNumId w:val="7"/>
-  </w:num>
-  <w:num w:numId="11">
-    <w:abstractNumId w:val="16"/>
-  </w:num>
-  <w:num w:numId="12">
-    <w:abstractNumId w:val="6"/>
   </w:num>
   <w:num w:numId="13">
     <w:abstractNumId w:val="0"/>
   </w:num>
   <w:num w:numId="14">
-    <w:abstractNumId w:val="12"/>
+    <w:abstractNumId w:val="13"/>
   </w:num>
   <w:num w:numId="15">
-    <w:abstractNumId w:val="10"/>
+    <w:abstractNumId w:val="11"/>
   </w:num>
   <w:num w:numId="16">
-    <w:abstractNumId w:val="4"/>
+    <w:abstractNumId w:val="5"/>
   </w:num>
   <w:num w:numId="17">
-    <w:abstractNumId w:val="5"/>
+    <w:abstractNumId w:val="6"/>
   </w:num>
   <w:num w:numId="18">
-    <w:abstractNumId w:val="9"/>
+    <w:abstractNumId w:val="10"/>
   </w:num>
   <w:num w:numId="19">
     <w:abstractNumId w:val="3"/>
   </w:num>
   <w:num w:numId="20">
     <w:abstractNumId w:val="2"/>
+  </w:num>
+  <w:num w:numId="21">
+    <w:abstractNumId w:val="16"/>
+  </w:num>
+  <w:num w:numId="22">
+    <w:abstractNumId w:val="4"/>
   </w:num>
 </w:numbering>
 </file>
@@ -5019,7 +6140,6 @@
   <w:style w:type="character" w:default="1" w:styleId="DefaultParagraphFont">
     <w:name w:val="Default Paragraph Font"/>
     <w:uiPriority w:val="1"/>
-    <w:semiHidden/>
     <w:unhideWhenUsed/>
   </w:style>
   <w:style w:type="table" w:default="1" w:styleId="TableNormal">

</xml_diff>